<commit_message>
Versiones finales de docs
</commit_message>
<xml_diff>
--- a/docs/DocumentoDeArquitectura.docx
+++ b/docs/DocumentoDeArquitectura.docx
@@ -411,8 +411,6 @@
           <w:szCs w:val="24"/>
         </w:rPr>
       </w:pPr>
-      <w:bookmarkStart w:id="0" w:name="_GoBack"/>
-      <w:bookmarkEnd w:id="0"/>
     </w:p>
     <w:p>
       <w:pPr>
@@ -1610,8 +1608,8 @@
           <w:szCs w:val="24"/>
         </w:rPr>
       </w:pPr>
-      <w:bookmarkStart w:id="1" w:name="_alwmh5cfilom" w:colFirst="0" w:colLast="0"/>
-      <w:bookmarkEnd w:id="1"/>
+      <w:bookmarkStart w:id="0" w:name="_alwmh5cfilom" w:colFirst="0" w:colLast="0"/>
+      <w:bookmarkEnd w:id="0"/>
       <w:r>
         <w:rPr>
           <w:sz w:val="24"/>
@@ -1636,8 +1634,8 @@
           <w:szCs w:val="24"/>
         </w:rPr>
       </w:pPr>
-      <w:bookmarkStart w:id="2" w:name="_yx9lm6ftklg6" w:colFirst="0" w:colLast="0"/>
-      <w:bookmarkEnd w:id="2"/>
+      <w:bookmarkStart w:id="1" w:name="_yx9lm6ftklg6" w:colFirst="0" w:colLast="0"/>
+      <w:bookmarkEnd w:id="1"/>
       <w:r>
         <w:rPr>
           <w:sz w:val="24"/>
@@ -1662,8 +1660,8 @@
           <w:szCs w:val="24"/>
         </w:rPr>
       </w:pPr>
-      <w:bookmarkStart w:id="3" w:name="_xna2hwxolkcj" w:colFirst="0" w:colLast="0"/>
-      <w:bookmarkEnd w:id="3"/>
+      <w:bookmarkStart w:id="2" w:name="_xna2hwxolkcj" w:colFirst="0" w:colLast="0"/>
+      <w:bookmarkEnd w:id="2"/>
       <w:r>
         <w:rPr>
           <w:sz w:val="24"/>
@@ -1688,8 +1686,8 @@
           <w:szCs w:val="24"/>
         </w:rPr>
       </w:pPr>
-      <w:bookmarkStart w:id="4" w:name="_5p64e3i1dp5r" w:colFirst="0" w:colLast="0"/>
-      <w:bookmarkEnd w:id="4"/>
+      <w:bookmarkStart w:id="3" w:name="_5p64e3i1dp5r" w:colFirst="0" w:colLast="0"/>
+      <w:bookmarkEnd w:id="3"/>
       <w:r>
         <w:rPr>
           <w:sz w:val="24"/>
@@ -1714,8 +1712,8 @@
           <w:szCs w:val="24"/>
         </w:rPr>
       </w:pPr>
-      <w:bookmarkStart w:id="5" w:name="_i3nfyg1a41db" w:colFirst="0" w:colLast="0"/>
-      <w:bookmarkEnd w:id="5"/>
+      <w:bookmarkStart w:id="4" w:name="_i3nfyg1a41db" w:colFirst="0" w:colLast="0"/>
+      <w:bookmarkEnd w:id="4"/>
       <w:r>
         <w:rPr>
           <w:sz w:val="24"/>
@@ -1740,8 +1738,8 @@
           <w:szCs w:val="24"/>
         </w:rPr>
       </w:pPr>
-      <w:bookmarkStart w:id="6" w:name="_w92vuz575whp" w:colFirst="0" w:colLast="0"/>
-      <w:bookmarkEnd w:id="6"/>
+      <w:bookmarkStart w:id="5" w:name="_w92vuz575whp" w:colFirst="0" w:colLast="0"/>
+      <w:bookmarkEnd w:id="5"/>
       <w:r>
         <w:rPr>
           <w:sz w:val="24"/>
@@ -1766,8 +1764,8 @@
           <w:szCs w:val="24"/>
         </w:rPr>
       </w:pPr>
-      <w:bookmarkStart w:id="7" w:name="_7vbvqzb9vfko" w:colFirst="0" w:colLast="0"/>
-      <w:bookmarkEnd w:id="7"/>
+      <w:bookmarkStart w:id="6" w:name="_7vbvqzb9vfko" w:colFirst="0" w:colLast="0"/>
+      <w:bookmarkEnd w:id="6"/>
       <w:r>
         <w:rPr>
           <w:sz w:val="24"/>
@@ -1792,8 +1790,8 @@
           <w:szCs w:val="24"/>
         </w:rPr>
       </w:pPr>
-      <w:bookmarkStart w:id="8" w:name="_nvrkdnuzgbcm" w:colFirst="0" w:colLast="0"/>
-      <w:bookmarkEnd w:id="8"/>
+      <w:bookmarkStart w:id="7" w:name="_nvrkdnuzgbcm" w:colFirst="0" w:colLast="0"/>
+      <w:bookmarkEnd w:id="7"/>
       <w:r>
         <w:rPr>
           <w:sz w:val="24"/>
@@ -1816,8 +1814,8 @@
           <w:szCs w:val="14"/>
         </w:rPr>
       </w:pPr>
-      <w:bookmarkStart w:id="9" w:name="_x9u46b3o0pq3" w:colFirst="0" w:colLast="0"/>
-      <w:bookmarkEnd w:id="9"/>
+      <w:bookmarkStart w:id="8" w:name="_x9u46b3o0pq3" w:colFirst="0" w:colLast="0"/>
+      <w:bookmarkEnd w:id="8"/>
     </w:p>
     <w:p>
       <w:pPr>
@@ -1831,8 +1829,8 @@
           <w:szCs w:val="14"/>
         </w:rPr>
       </w:pPr>
-      <w:bookmarkStart w:id="10" w:name="_fepj5l186l3a" w:colFirst="0" w:colLast="0"/>
-      <w:bookmarkEnd w:id="10"/>
+      <w:bookmarkStart w:id="9" w:name="_fepj5l186l3a" w:colFirst="0" w:colLast="0"/>
+      <w:bookmarkEnd w:id="9"/>
       <w:r>
         <w:rPr>
           <w:sz w:val="14"/>
@@ -1997,8 +1995,8 @@
           <w:szCs w:val="34"/>
         </w:rPr>
       </w:pPr>
-      <w:bookmarkStart w:id="11" w:name="_kkhxkhbs7w1r" w:colFirst="0" w:colLast="0"/>
-      <w:bookmarkEnd w:id="11"/>
+      <w:bookmarkStart w:id="10" w:name="_kkhxkhbs7w1r" w:colFirst="0" w:colLast="0"/>
+      <w:bookmarkEnd w:id="10"/>
     </w:p>
     <w:p>
       <w:pPr>
@@ -2105,8 +2103,8 @@
           <w:szCs w:val="34"/>
         </w:rPr>
       </w:pPr>
-      <w:bookmarkStart w:id="12" w:name="_fed7005191fi" w:colFirst="0" w:colLast="0"/>
-      <w:bookmarkEnd w:id="12"/>
+      <w:bookmarkStart w:id="11" w:name="_fed7005191fi" w:colFirst="0" w:colLast="0"/>
+      <w:bookmarkEnd w:id="11"/>
     </w:p>
     <w:p>
       <w:pPr>
@@ -2212,8 +2210,8 @@
           <w:szCs w:val="34"/>
         </w:rPr>
       </w:pPr>
-      <w:bookmarkStart w:id="13" w:name="_3be6jf1v1m04" w:colFirst="0" w:colLast="0"/>
-      <w:bookmarkEnd w:id="13"/>
+      <w:bookmarkStart w:id="12" w:name="_3be6jf1v1m04" w:colFirst="0" w:colLast="0"/>
+      <w:bookmarkEnd w:id="12"/>
       <w:r>
         <w:rPr>
           <w:b/>
@@ -2261,8 +2259,8 @@
           <w:szCs w:val="34"/>
         </w:rPr>
       </w:pPr>
-      <w:bookmarkStart w:id="14" w:name="_7b3k0zucazk6" w:colFirst="0" w:colLast="0"/>
-      <w:bookmarkEnd w:id="14"/>
+      <w:bookmarkStart w:id="13" w:name="_7b3k0zucazk6" w:colFirst="0" w:colLast="0"/>
+      <w:bookmarkEnd w:id="13"/>
       <w:r>
         <w:rPr>
           <w:b/>
@@ -2285,8 +2283,8 @@
           <w:szCs w:val="34"/>
         </w:rPr>
       </w:pPr>
-      <w:bookmarkStart w:id="15" w:name="_xen1vxgujinl" w:colFirst="0" w:colLast="0"/>
-      <w:bookmarkEnd w:id="15"/>
+      <w:bookmarkStart w:id="14" w:name="_xen1vxgujinl" w:colFirst="0" w:colLast="0"/>
+      <w:bookmarkEnd w:id="14"/>
     </w:p>
     <w:p>
       <w:pPr>
@@ -3071,6 +3069,63 @@
         </w:rPr>
         <w:lastRenderedPageBreak/>
         <w:t>PRUEBAS DE INTEGRACIÓN</w:t>
+      </w:r>
+    </w:p>
+    <w:p>
+      <w:pPr>
+        <w:pStyle w:val="Prrafodelista"/>
+      </w:pPr>
+    </w:p>
+    <w:p>
+      <w:pPr>
+        <w:tabs>
+          <w:tab w:val="left" w:pos="1530"/>
+        </w:tabs>
+        <w:jc w:val="both"/>
+        <w:rPr>
+          <w:sz w:val="24"/>
+          <w:szCs w:val="24"/>
+        </w:rPr>
+      </w:pPr>
+      <w:r>
+        <w:rPr>
+          <w:sz w:val="24"/>
+          <w:szCs w:val="24"/>
+        </w:rPr>
+        <w:tab/>
+        <w:t xml:space="preserve">Consisten en pruebas similares a las pruebas unitarias del servidor, teniendo en cuenta para este caso que se posee una comunicación Cliente-Servidor, en donde existe una creación y recepción de paquetes JSON y request HTTP en ambas partes (tanto en el cliente como en el mencionado </w:t>
+      </w:r>
+      <w:bookmarkStart w:id="15" w:name="_GoBack"/>
+      <w:bookmarkEnd w:id="15"/>
+      <w:r>
+        <w:rPr>
+          <w:sz w:val="24"/>
+          <w:szCs w:val="24"/>
+        </w:rPr>
+        <w:t xml:space="preserve">servidor).  (Ver </w:t>
+      </w:r>
+      <w:r>
+        <w:rPr>
+          <w:i/>
+          <w:sz w:val="24"/>
+          <w:szCs w:val="24"/>
+        </w:rPr>
+        <w:t xml:space="preserve">Pruebas </w:t>
+      </w:r>
+      <w:r>
+        <w:rPr>
+          <w:i/>
+          <w:sz w:val="24"/>
+          <w:szCs w:val="24"/>
+        </w:rPr>
+        <w:t>Unitarias. Documento de Diseño.</w:t>
+      </w:r>
+      <w:r>
+        <w:rPr>
+          <w:sz w:val="24"/>
+          <w:szCs w:val="24"/>
+        </w:rPr>
+        <w:t>).</w:t>
       </w:r>
     </w:p>
     <w:p/>

</xml_diff>